<commit_message>
English subtitles on pad added + drawio schmas
</commit_message>
<xml_diff>
--- a/robot_documentation_ENG.docx
+++ b/robot_documentation_ENG.docx
@@ -1370,10 +1370,10 @@
         </w:rPr>
         <w:lastRenderedPageBreak/>
         <w:drawing>
-          <wp:inline distT="0" distB="0" distL="0" distR="0" wp14:anchorId="1C32DECE" wp14:editId="34F8BF5A">
+          <wp:inline distT="0" distB="0" distL="0" distR="0" wp14:anchorId="7CD01847" wp14:editId="4E07AFDB">
             <wp:extent cx="5743575" cy="3143250"/>
             <wp:effectExtent l="0" t="0" r="0" b="0"/>
-            <wp:docPr id="360635359" name="Obraz 1"/>
+            <wp:docPr id="1982320061" name="Obraz 1"/>
             <wp:cNvGraphicFramePr>
               <a:graphicFrameLocks xmlns:a="http://schemas.openxmlformats.org/drawingml/2006/main" noChangeAspect="1"/>
             </wp:cNvGraphicFramePr>
@@ -1432,21 +1432,7 @@
           <w:sz w:val="32"/>
           <w:szCs w:val="32"/>
         </w:rPr>
-        <w:t>Clicking more than one button s</w:t>
-      </w:r>
-      <w:r>
-        <w:rPr>
-          <w:sz w:val="32"/>
-          <w:szCs w:val="32"/>
-        </w:rPr>
-        <w:t>imultaneously</w:t>
-      </w:r>
-      <w:r>
-        <w:rPr>
-          <w:sz w:val="32"/>
-          <w:szCs w:val="32"/>
-        </w:rPr>
-        <w:t xml:space="preserve"> not recomended</w:t>
+        <w:t>Clicking more than one button simultaneously not recomended</w:t>
       </w:r>
       <w:r>
         <w:rPr>
@@ -2769,6 +2755,7 @@
       </w:pPr>
       <w:r>
         <w:rPr>
+          <w:noProof/>
           <w:sz w:val="32"/>
           <w:szCs w:val="32"/>
         </w:rPr>
@@ -2821,6 +2808,7 @@
       </w:pPr>
       <w:r>
         <w:rPr>
+          <w:noProof/>
           <w:sz w:val="32"/>
           <w:szCs w:val="32"/>
         </w:rPr>
@@ -2873,6 +2861,7 @@
       </w:pPr>
       <w:r>
         <w:rPr>
+          <w:noProof/>
           <w:sz w:val="32"/>
           <w:szCs w:val="32"/>
         </w:rPr>
@@ -2925,6 +2914,7 @@
       </w:pPr>
       <w:r>
         <w:rPr>
+          <w:noProof/>
           <w:sz w:val="32"/>
           <w:szCs w:val="32"/>
         </w:rPr>
@@ -2976,6 +2966,7 @@
       </w:pPr>
       <w:r>
         <w:rPr>
+          <w:noProof/>
           <w:sz w:val="32"/>
           <w:szCs w:val="32"/>
         </w:rPr>
@@ -3332,6 +3323,7 @@
       </w:pPr>
       <w:r>
         <w:rPr>
+          <w:noProof/>
           <w:sz w:val="32"/>
           <w:szCs w:val="32"/>
         </w:rPr>
@@ -4130,6 +4122,7 @@
   <w:style w:type="character" w:default="1" w:styleId="Domylnaczcionkaakapitu">
     <w:name w:val="Default Paragraph Font"/>
     <w:uiPriority w:val="1"/>
+    <w:semiHidden/>
     <w:unhideWhenUsed/>
   </w:style>
   <w:style w:type="table" w:default="1" w:styleId="Standardowy">

</xml_diff>